<commit_message>
added Model 5 logistic regression
</commit_message>
<xml_diff>
--- a/CodeNotes.docx
+++ b/CodeNotes.docx
@@ -10,28 +10,155 @@
     <w:p/>
     <w:p>
       <w:r>
-        <w:t>Plot of dnr day and drn</w:t>
-      </w:r>
-    </w:p>
-    <w:p>
-      <w:r>
-        <w:t xml:space="preserve">#Given that we have reason to believe drn (do not rescussitate order) is not independant to DNRday I plot on a chart </w:t>
-      </w:r>
-    </w:p>
-    <w:p>
-      <w:r>
-        <w:t>#in order to ascertain indepandance since we see that they are clearly not independant I decide to remove DNRday in order to simplify the analysis</w:t>
-      </w:r>
-    </w:p>
-    <w:p/>
-    <w:p>
-      <w:r>
-        <w:t>ax=sns.stripplot(x=X2['dnr'], y=X2['dnrday'],hue=X2['surv2m'])</w:t>
-      </w:r>
-    </w:p>
-    <w:p>
-      <w:r>
-        <w:t>sns.move_legend(ax, "upper left", bbox_to_anchor=(1, 1))</w:t>
+        <w:t xml:space="preserve">Plot of </w:t>
+      </w:r>
+      <w:proofErr w:type="spellStart"/>
+      <w:r>
+        <w:t>dnr</w:t>
+      </w:r>
+      <w:proofErr w:type="spellEnd"/>
+      <w:r>
+        <w:t xml:space="preserve"> day and </w:t>
+      </w:r>
+      <w:proofErr w:type="spellStart"/>
+      <w:r>
+        <w:t>drn</w:t>
+      </w:r>
+      <w:proofErr w:type="spellEnd"/>
+    </w:p>
+    <w:p>
+      <w:r>
+        <w:t xml:space="preserve">#Given that we have reason to believe </w:t>
+      </w:r>
+      <w:proofErr w:type="spellStart"/>
+      <w:r>
+        <w:t>drn</w:t>
+      </w:r>
+      <w:proofErr w:type="spellEnd"/>
+      <w:r>
+        <w:t xml:space="preserve"> (do not </w:t>
+      </w:r>
+      <w:proofErr w:type="spellStart"/>
+      <w:r>
+        <w:t>rescussitate</w:t>
+      </w:r>
+      <w:proofErr w:type="spellEnd"/>
+      <w:r>
+        <w:t xml:space="preserve"> order) is not </w:t>
+      </w:r>
+      <w:proofErr w:type="spellStart"/>
+      <w:r>
+        <w:t>independant</w:t>
+      </w:r>
+      <w:proofErr w:type="spellEnd"/>
+      <w:r>
+        <w:t xml:space="preserve"> to </w:t>
+      </w:r>
+      <w:proofErr w:type="spellStart"/>
+      <w:r>
+        <w:t>DNRday</w:t>
+      </w:r>
+      <w:proofErr w:type="spellEnd"/>
+      <w:r>
+        <w:t xml:space="preserve"> I plot on a chart </w:t>
+      </w:r>
+    </w:p>
+    <w:p>
+      <w:r>
+        <w:t>#</w:t>
+      </w:r>
+      <w:proofErr w:type="gramStart"/>
+      <w:r>
+        <w:t>in order to</w:t>
+      </w:r>
+      <w:proofErr w:type="gramEnd"/>
+      <w:r>
+        <w:t xml:space="preserve"> ascertain </w:t>
+      </w:r>
+      <w:proofErr w:type="spellStart"/>
+      <w:r>
+        <w:t>indepandance</w:t>
+      </w:r>
+      <w:proofErr w:type="spellEnd"/>
+      <w:r>
+        <w:t xml:space="preserve"> since we see that they are clearly not </w:t>
+      </w:r>
+      <w:proofErr w:type="spellStart"/>
+      <w:r>
+        <w:t>independant</w:t>
+      </w:r>
+      <w:proofErr w:type="spellEnd"/>
+      <w:r>
+        <w:t xml:space="preserve"> I decide to remove </w:t>
+      </w:r>
+      <w:proofErr w:type="spellStart"/>
+      <w:r>
+        <w:t>DNRday</w:t>
+      </w:r>
+      <w:proofErr w:type="spellEnd"/>
+      <w:r>
+        <w:t xml:space="preserve"> in order to simplify the analysis</w:t>
+      </w:r>
+    </w:p>
+    <w:p/>
+    <w:p>
+      <w:proofErr w:type="spellStart"/>
+      <w:r>
+        <w:t>ax</w:t>
+      </w:r>
+      <w:proofErr w:type="spellEnd"/>
+      <w:r>
+        <w:t>=</w:t>
+      </w:r>
+      <w:proofErr w:type="spellStart"/>
+      <w:r>
+        <w:t>sns.stripplot</w:t>
+      </w:r>
+      <w:proofErr w:type="spellEnd"/>
+      <w:r>
+        <w:t>(x=X2['</w:t>
+      </w:r>
+      <w:proofErr w:type="spellStart"/>
+      <w:r>
+        <w:t>dnr</w:t>
+      </w:r>
+      <w:proofErr w:type="spellEnd"/>
+      <w:r>
+        <w:t>'], y=X2['</w:t>
+      </w:r>
+      <w:proofErr w:type="spellStart"/>
+      <w:r>
+        <w:t>dnrday</w:t>
+      </w:r>
+      <w:proofErr w:type="spellEnd"/>
+      <w:r>
+        <w:t>'],hue=X2['surv2m'])</w:t>
+      </w:r>
+    </w:p>
+    <w:p>
+      <w:proofErr w:type="spellStart"/>
+      <w:r>
+        <w:t>sns.move_legend</w:t>
+      </w:r>
+      <w:proofErr w:type="spellEnd"/>
+      <w:r>
+        <w:t>(</w:t>
+      </w:r>
+      <w:proofErr w:type="spellStart"/>
+      <w:r>
+        <w:t>ax</w:t>
+      </w:r>
+      <w:proofErr w:type="spellEnd"/>
+      <w:r>
+        <w:t xml:space="preserve">, "upper left", </w:t>
+      </w:r>
+      <w:proofErr w:type="spellStart"/>
+      <w:r>
+        <w:t>bbox_to_anchor</w:t>
+      </w:r>
+      <w:proofErr w:type="spellEnd"/>
+      <w:r>
+        <w:t>=(1, 1))</w:t>
       </w:r>
     </w:p>
     <w:p/>
@@ -90,32 +217,81 @@
       </w:r>
     </w:p>
     <w:p>
-      <w:r>
-        <w:t>plt.figtext(0.5, 0.01, txt, wrap=True, horizontalalignment='center', fontsize=12)</w:t>
-      </w:r>
-    </w:p>
-    <w:p>
-      <w:r>
-        <w:t>plt.tight_layout()</w:t>
-      </w:r>
-    </w:p>
-    <w:p>
-      <w:r>
-        <w:t>plt.show()</w:t>
+      <w:proofErr w:type="spellStart"/>
+      <w:r>
+        <w:t>plt.figtext</w:t>
+      </w:r>
+      <w:proofErr w:type="spellEnd"/>
+      <w:r>
+        <w:t xml:space="preserve">(0.5, 0.01, txt, wrap=True, </w:t>
+      </w:r>
+      <w:proofErr w:type="spellStart"/>
+      <w:r>
+        <w:t>horizontalalignment</w:t>
+      </w:r>
+      <w:proofErr w:type="spellEnd"/>
+      <w:r>
+        <w:t>='</w:t>
+      </w:r>
+      <w:proofErr w:type="spellStart"/>
+      <w:r>
+        <w:t>center</w:t>
+      </w:r>
+      <w:proofErr w:type="spellEnd"/>
+      <w:r>
+        <w:t xml:space="preserve">', </w:t>
+      </w:r>
+      <w:proofErr w:type="spellStart"/>
+      <w:r>
+        <w:t>fontsize</w:t>
+      </w:r>
+      <w:proofErr w:type="spellEnd"/>
+      <w:r>
+        <w:t>=12)</w:t>
+      </w:r>
+    </w:p>
+    <w:p>
+      <w:proofErr w:type="spellStart"/>
+      <w:r>
+        <w:t>plt.tight_layout</w:t>
+      </w:r>
+      <w:proofErr w:type="spellEnd"/>
+      <w:r>
+        <w:t>()</w:t>
+      </w:r>
+    </w:p>
+    <w:p>
+      <w:proofErr w:type="spellStart"/>
+      <w:r>
+        <w:t>plt.show</w:t>
+      </w:r>
+      <w:proofErr w:type="spellEnd"/>
+      <w:r>
+        <w:t>()</w:t>
       </w:r>
     </w:p>
     <w:p/>
     <w:p>
       <w:r>
         <w:lastRenderedPageBreak/>
-        <w:t>*Figure 2: Correlation Matrix Independant Variables*</w:t>
-      </w:r>
-    </w:p>
-    <w:p/>
-    <w:p>
+        <w:t xml:space="preserve">*Figure 2: Correlation Matrix </w:t>
+      </w:r>
+      <w:proofErr w:type="spellStart"/>
+      <w:r>
+        <w:t>Independant</w:t>
+      </w:r>
+      <w:proofErr w:type="spellEnd"/>
+      <w:r>
+        <w:t xml:space="preserve"> Variables*</w:t>
+      </w:r>
+    </w:p>
+    <w:p/>
+    <w:p>
+      <w:proofErr w:type="spellStart"/>
       <w:r>
         <w:t>dnr</w:t>
       </w:r>
+      <w:proofErr w:type="spellEnd"/>
     </w:p>
     <w:p/>
     <w:p/>
@@ -133,6 +309,16 @@
           <w:rFonts w:ascii="var(--jp-code-font-family)" w:hAnsi="var(--jp-code-font-family)"/>
         </w:rPr>
       </w:pPr>
+    </w:p>
+    <w:p>
+      <w:pPr>
+        <w:pStyle w:val="HTMLPreformatted"/>
+        <w:shd w:val="clear" w:color="auto" w:fill="FFFFFF"/>
+        <w:wordWrap w:val="0"/>
+        <w:rPr>
+          <w:rFonts w:ascii="var(--jp-code-font-family)" w:hAnsi="var(--jp-code-font-family)"/>
+        </w:rPr>
+      </w:pPr>
       <w:r>
         <w:rPr>
           <w:rFonts w:ascii="var(--jp-code-font-family)" w:hAnsi="var(--jp-code-font-family)"/>
@@ -197,28 +383,88 @@
           <w:rFonts w:ascii="var(--jp-code-font-family)" w:hAnsi="var(--jp-code-font-family)"/>
         </w:rPr>
       </w:pPr>
-      <w:r>
-        <w:rPr>
-          <w:rFonts w:ascii="var(--jp-code-font-family)" w:hAnsi="var(--jp-code-font-family)"/>
-        </w:rPr>
-        <w:t>mse: 0.14881933003844042</w:t>
-      </w:r>
-    </w:p>
-    <w:p>
-      <w:pPr>
-        <w:pStyle w:val="HTMLPreformatted"/>
-        <w:shd w:val="clear" w:color="auto" w:fill="FFFFFF"/>
-        <w:wordWrap w:val="0"/>
-        <w:rPr>
-          <w:rFonts w:ascii="var(--jp-code-font-family)" w:hAnsi="var(--jp-code-font-family)"/>
-        </w:rPr>
-      </w:pPr>
-      <w:r>
-        <w:rPr>
-          <w:rFonts w:ascii="var(--jp-code-font-family)" w:hAnsi="var(--jp-code-font-family)"/>
-        </w:rPr>
-        <w:t>bic: 4039.0100693185977</w:t>
-      </w:r>
+      <w:proofErr w:type="spellStart"/>
+      <w:r>
+        <w:rPr>
+          <w:rFonts w:ascii="var(--jp-code-font-family)" w:hAnsi="var(--jp-code-font-family)"/>
+        </w:rPr>
+        <w:t>mse</w:t>
+      </w:r>
+      <w:proofErr w:type="spellEnd"/>
+      <w:r>
+        <w:rPr>
+          <w:rFonts w:ascii="var(--jp-code-font-family)" w:hAnsi="var(--jp-code-font-family)"/>
+        </w:rPr>
+        <w:t>: 0.14881933003844042</w:t>
+      </w:r>
+    </w:p>
+    <w:p>
+      <w:pPr>
+        <w:pStyle w:val="HTMLPreformatted"/>
+        <w:shd w:val="clear" w:color="auto" w:fill="FFFFFF"/>
+        <w:wordWrap w:val="0"/>
+        <w:rPr>
+          <w:rFonts w:ascii="var(--jp-code-font-family)" w:hAnsi="var(--jp-code-font-family)"/>
+        </w:rPr>
+      </w:pPr>
+      <w:proofErr w:type="spellStart"/>
+      <w:r>
+        <w:rPr>
+          <w:rFonts w:ascii="var(--jp-code-font-family)" w:hAnsi="var(--jp-code-font-family)"/>
+        </w:rPr>
+        <w:t>bic</w:t>
+      </w:r>
+      <w:proofErr w:type="spellEnd"/>
+      <w:r>
+        <w:rPr>
+          <w:rFonts w:ascii="var(--jp-code-font-family)" w:hAnsi="var(--jp-code-font-family)"/>
+        </w:rPr>
+        <w:t>: 4039.0100693185977</w:t>
+      </w:r>
+    </w:p>
+    <w:p>
+      <w:pPr>
+        <w:pStyle w:val="HTMLPreformatted"/>
+        <w:shd w:val="clear" w:color="auto" w:fill="FFFFFF"/>
+        <w:wordWrap w:val="0"/>
+        <w:rPr>
+          <w:rFonts w:ascii="var(--jp-code-font-family)" w:hAnsi="var(--jp-code-font-family)"/>
+        </w:rPr>
+      </w:pPr>
+      <w:proofErr w:type="spellStart"/>
+      <w:r>
+        <w:rPr>
+          <w:rFonts w:ascii="var(--jp-code-font-family)" w:hAnsi="var(--jp-code-font-family)"/>
+        </w:rPr>
+        <w:t>logloss</w:t>
+      </w:r>
+      <w:proofErr w:type="spellEnd"/>
+      <w:r>
+        <w:rPr>
+          <w:rFonts w:ascii="var(--jp-code-font-family)" w:hAnsi="var(--jp-code-font-family)"/>
+        </w:rPr>
+        <w:t>: 5.363992349506177</w:t>
+      </w:r>
+    </w:p>
+    <w:p>
+      <w:pPr>
+        <w:pStyle w:val="HTMLPreformatted"/>
+        <w:shd w:val="clear" w:color="auto" w:fill="FFFFFF"/>
+        <w:wordWrap w:val="0"/>
+        <w:rPr>
+          <w:rFonts w:ascii="var(--jp-code-font-family)" w:hAnsi="var(--jp-code-font-family)"/>
+        </w:rPr>
+      </w:pPr>
+    </w:p>
+    <w:p>
+      <w:pPr>
+        <w:pStyle w:val="HTMLPreformatted"/>
+        <w:shd w:val="clear" w:color="auto" w:fill="FFFFFF"/>
+        <w:wordWrap w:val="0"/>
+        <w:rPr>
+          <w:rFonts w:ascii="var(--jp-code-font-family)" w:hAnsi="var(--jp-code-font-family)"/>
+        </w:rPr>
+      </w:pPr>
     </w:p>
     <w:p>
       <w:pPr>
@@ -241,6 +487,163 @@
         <w:t>:</w:t>
       </w:r>
     </w:p>
+    <w:p>
+      <w:pPr>
+        <w:pStyle w:val="HTMLPreformatted"/>
+        <w:shd w:val="clear" w:color="auto" w:fill="FFFFFF"/>
+        <w:wordWrap w:val="0"/>
+        <w:rPr>
+          <w:rFonts w:ascii="var(--jp-code-font-family)" w:hAnsi="var(--jp-code-font-family)"/>
+        </w:rPr>
+      </w:pPr>
+    </w:p>
+    <w:p>
+      <w:pPr>
+        <w:pStyle w:val="HTMLPreformatted"/>
+        <w:shd w:val="clear" w:color="auto" w:fill="FFFFFF"/>
+        <w:wordWrap w:val="0"/>
+        <w:rPr>
+          <w:rFonts w:ascii="var(--jp-code-font-family)" w:hAnsi="var(--jp-code-font-family)"/>
+        </w:rPr>
+      </w:pPr>
+      <w:r>
+        <w:rPr>
+          <w:rFonts w:ascii="var(--jp-code-font-family)" w:hAnsi="var(--jp-code-font-family)"/>
+        </w:rPr>
+        <w:t>Accuracy of the model: 0.89</w:t>
+      </w:r>
+    </w:p>
+    <w:p>
+      <w:pPr>
+        <w:pStyle w:val="HTMLPreformatted"/>
+        <w:shd w:val="clear" w:color="auto" w:fill="FFFFFF"/>
+        <w:wordWrap w:val="0"/>
+        <w:rPr>
+          <w:rFonts w:ascii="var(--jp-code-font-family)" w:hAnsi="var(--jp-code-font-family)"/>
+        </w:rPr>
+      </w:pPr>
+      <w:r>
+        <w:rPr>
+          <w:rFonts w:ascii="var(--jp-code-font-family)" w:hAnsi="var(--jp-code-font-family)"/>
+        </w:rPr>
+        <w:t>Micro Precision: 0.8923668314113125</w:t>
+      </w:r>
+    </w:p>
+    <w:p>
+      <w:pPr>
+        <w:pStyle w:val="HTMLPreformatted"/>
+        <w:shd w:val="clear" w:color="auto" w:fill="FFFFFF"/>
+        <w:wordWrap w:val="0"/>
+        <w:rPr>
+          <w:rFonts w:ascii="var(--jp-code-font-family)" w:hAnsi="var(--jp-code-font-family)"/>
+        </w:rPr>
+      </w:pPr>
+      <w:r>
+        <w:rPr>
+          <w:rFonts w:ascii="var(--jp-code-font-family)" w:hAnsi="var(--jp-code-font-family)"/>
+        </w:rPr>
+        <w:t>Micro Recall: 0.8923668314113125</w:t>
+      </w:r>
+    </w:p>
+    <w:p>
+      <w:pPr>
+        <w:pStyle w:val="HTMLPreformatted"/>
+        <w:shd w:val="clear" w:color="auto" w:fill="FFFFFF"/>
+        <w:wordWrap w:val="0"/>
+        <w:rPr>
+          <w:rFonts w:ascii="var(--jp-code-font-family)" w:hAnsi="var(--jp-code-font-family)"/>
+        </w:rPr>
+      </w:pPr>
+      <w:r>
+        <w:rPr>
+          <w:rFonts w:ascii="var(--jp-code-font-family)" w:hAnsi="var(--jp-code-font-family)"/>
+        </w:rPr>
+        <w:t>r2: 0.4417517791507001</w:t>
+      </w:r>
+    </w:p>
+    <w:p>
+      <w:pPr>
+        <w:pStyle w:val="HTMLPreformatted"/>
+        <w:shd w:val="clear" w:color="auto" w:fill="FFFFFF"/>
+        <w:wordWrap w:val="0"/>
+        <w:rPr>
+          <w:rFonts w:ascii="var(--jp-code-font-family)" w:hAnsi="var(--jp-code-font-family)"/>
+        </w:rPr>
+      </w:pPr>
+      <w:proofErr w:type="spellStart"/>
+      <w:r>
+        <w:rPr>
+          <w:rFonts w:ascii="var(--jp-code-font-family)" w:hAnsi="var(--jp-code-font-family)"/>
+        </w:rPr>
+        <w:t>mse</w:t>
+      </w:r>
+      <w:proofErr w:type="spellEnd"/>
+      <w:r>
+        <w:rPr>
+          <w:rFonts w:ascii="var(--jp-code-font-family)" w:hAnsi="var(--jp-code-font-family)"/>
+        </w:rPr>
+        <w:t>: 0.10763316858868753</w:t>
+      </w:r>
+    </w:p>
+    <w:p>
+      <w:pPr>
+        <w:pStyle w:val="HTMLPreformatted"/>
+        <w:shd w:val="clear" w:color="auto" w:fill="FFFFFF"/>
+        <w:wordWrap w:val="0"/>
+        <w:rPr>
+          <w:rFonts w:ascii="var(--jp-code-font-family)" w:hAnsi="var(--jp-code-font-family)"/>
+        </w:rPr>
+      </w:pPr>
+      <w:proofErr w:type="spellStart"/>
+      <w:r>
+        <w:rPr>
+          <w:rFonts w:ascii="var(--jp-code-font-family)" w:hAnsi="var(--jp-code-font-family)"/>
+        </w:rPr>
+        <w:t>bic</w:t>
+      </w:r>
+      <w:proofErr w:type="spellEnd"/>
+      <w:r>
+        <w:rPr>
+          <w:rFonts w:ascii="var(--jp-code-font-family)" w:hAnsi="var(--jp-code-font-family)"/>
+        </w:rPr>
+        <w:t>: 4664.094168211044</w:t>
+      </w:r>
+    </w:p>
+    <w:p>
+      <w:pPr>
+        <w:pStyle w:val="HTMLPreformatted"/>
+        <w:shd w:val="clear" w:color="auto" w:fill="FFFFFF"/>
+        <w:wordWrap w:val="0"/>
+        <w:rPr>
+          <w:rFonts w:ascii="var(--jp-code-font-family)" w:hAnsi="var(--jp-code-font-family)"/>
+        </w:rPr>
+      </w:pPr>
+      <w:proofErr w:type="spellStart"/>
+      <w:r>
+        <w:rPr>
+          <w:rFonts w:ascii="var(--jp-code-font-family)" w:hAnsi="var(--jp-code-font-family)"/>
+        </w:rPr>
+        <w:t>logloss</w:t>
+      </w:r>
+      <w:proofErr w:type="spellEnd"/>
+      <w:r>
+        <w:rPr>
+          <w:rFonts w:ascii="var(--jp-code-font-family)" w:hAnsi="var(--jp-code-font-family)"/>
+        </w:rPr>
+        <w:t>: 3.8794926217830654</w:t>
+      </w:r>
+    </w:p>
+    <w:p>
+      <w:pPr>
+        <w:pStyle w:val="HTMLPreformatted"/>
+        <w:shd w:val="clear" w:color="auto" w:fill="FFFFFF"/>
+        <w:wordWrap w:val="0"/>
+        <w:rPr>
+          <w:rFonts w:ascii="var(--jp-code-font-family)" w:hAnsi="var(--jp-code-font-family)"/>
+        </w:rPr>
+      </w:pPr>
+    </w:p>
+    <w:p/>
     <w:p/>
     <w:p>
       <w:r>
@@ -253,6 +656,263 @@
         <w:t>:</w:t>
       </w:r>
     </w:p>
+    <w:p>
+      <w:pPr>
+        <w:pStyle w:val="HTMLPreformatted"/>
+        <w:shd w:val="clear" w:color="auto" w:fill="FFFFFF"/>
+        <w:wordWrap w:val="0"/>
+        <w:rPr>
+          <w:rFonts w:ascii="var(--jp-code-font-family)" w:hAnsi="var(--jp-code-font-family)"/>
+        </w:rPr>
+      </w:pPr>
+      <w:r>
+        <w:rPr>
+          <w:rFonts w:ascii="var(--jp-code-font-family)" w:hAnsi="var(--jp-code-font-family)"/>
+        </w:rPr>
+        <w:t>Accuracy of the model: 0.89</w:t>
+      </w:r>
+    </w:p>
+    <w:p>
+      <w:pPr>
+        <w:pStyle w:val="HTMLPreformatted"/>
+        <w:shd w:val="clear" w:color="auto" w:fill="FFFFFF"/>
+        <w:wordWrap w:val="0"/>
+        <w:rPr>
+          <w:rFonts w:ascii="var(--jp-code-font-family)" w:hAnsi="var(--jp-code-font-family)"/>
+        </w:rPr>
+      </w:pPr>
+      <w:r>
+        <w:rPr>
+          <w:rFonts w:ascii="var(--jp-code-font-family)" w:hAnsi="var(--jp-code-font-family)"/>
+        </w:rPr>
+        <w:t>Micro Precision: 0.8901702361339923</w:t>
+      </w:r>
+    </w:p>
+    <w:p>
+      <w:pPr>
+        <w:pStyle w:val="HTMLPreformatted"/>
+        <w:shd w:val="clear" w:color="auto" w:fill="FFFFFF"/>
+        <w:wordWrap w:val="0"/>
+        <w:rPr>
+          <w:rFonts w:ascii="var(--jp-code-font-family)" w:hAnsi="var(--jp-code-font-family)"/>
+        </w:rPr>
+      </w:pPr>
+      <w:r>
+        <w:rPr>
+          <w:rFonts w:ascii="var(--jp-code-font-family)" w:hAnsi="var(--jp-code-font-family)"/>
+        </w:rPr>
+        <w:t>Micro Recall: 0.8901702361339923</w:t>
+      </w:r>
+    </w:p>
+    <w:p>
+      <w:pPr>
+        <w:pStyle w:val="HTMLPreformatted"/>
+        <w:shd w:val="clear" w:color="auto" w:fill="FFFFFF"/>
+        <w:wordWrap w:val="0"/>
+        <w:rPr>
+          <w:rFonts w:ascii="var(--jp-code-font-family)" w:hAnsi="var(--jp-code-font-family)"/>
+        </w:rPr>
+      </w:pPr>
+      <w:r>
+        <w:rPr>
+          <w:rFonts w:ascii="var(--jp-code-font-family)" w:hAnsi="var(--jp-code-font-family)"/>
+        </w:rPr>
+        <w:t>r2: 0.43035895831704085</w:t>
+      </w:r>
+    </w:p>
+    <w:p>
+      <w:pPr>
+        <w:pStyle w:val="HTMLPreformatted"/>
+        <w:shd w:val="clear" w:color="auto" w:fill="FFFFFF"/>
+        <w:wordWrap w:val="0"/>
+        <w:rPr>
+          <w:rFonts w:ascii="var(--jp-code-font-family)" w:hAnsi="var(--jp-code-font-family)"/>
+        </w:rPr>
+      </w:pPr>
+      <w:proofErr w:type="spellStart"/>
+      <w:r>
+        <w:rPr>
+          <w:rFonts w:ascii="var(--jp-code-font-family)" w:hAnsi="var(--jp-code-font-family)"/>
+        </w:rPr>
+        <w:t>mse</w:t>
+      </w:r>
+      <w:proofErr w:type="spellEnd"/>
+      <w:r>
+        <w:rPr>
+          <w:rFonts w:ascii="var(--jp-code-font-family)" w:hAnsi="var(--jp-code-font-family)"/>
+        </w:rPr>
+        <w:t>: 0.10982976386600769</w:t>
+      </w:r>
+    </w:p>
+    <w:p>
+      <w:pPr>
+        <w:pStyle w:val="HTMLPreformatted"/>
+        <w:shd w:val="clear" w:color="auto" w:fill="FFFFFF"/>
+        <w:wordWrap w:val="0"/>
+        <w:rPr>
+          <w:rFonts w:ascii="var(--jp-code-font-family)" w:hAnsi="var(--jp-code-font-family)"/>
+        </w:rPr>
+      </w:pPr>
+      <w:proofErr w:type="spellStart"/>
+      <w:r>
+        <w:rPr>
+          <w:rFonts w:ascii="var(--jp-code-font-family)" w:hAnsi="var(--jp-code-font-family)"/>
+        </w:rPr>
+        <w:t>bic</w:t>
+      </w:r>
+      <w:proofErr w:type="spellEnd"/>
+      <w:r>
+        <w:rPr>
+          <w:rFonts w:ascii="var(--jp-code-font-family)" w:hAnsi="var(--jp-code-font-family)"/>
+        </w:rPr>
+        <w:t>: 4657.764559661429</w:t>
+      </w:r>
+    </w:p>
+    <w:p>
+      <w:pPr>
+        <w:pStyle w:val="HTMLPreformatted"/>
+        <w:shd w:val="clear" w:color="auto" w:fill="FFFFFF"/>
+        <w:wordWrap w:val="0"/>
+        <w:rPr>
+          <w:rFonts w:ascii="var(--jp-code-font-family)" w:hAnsi="var(--jp-code-font-family)"/>
+        </w:rPr>
+      </w:pPr>
+      <w:proofErr w:type="spellStart"/>
+      <w:r>
+        <w:rPr>
+          <w:rFonts w:ascii="var(--jp-code-font-family)" w:hAnsi="var(--jp-code-font-family)"/>
+        </w:rPr>
+        <w:t>logloss</w:t>
+      </w:r>
+      <w:proofErr w:type="spellEnd"/>
+      <w:r>
+        <w:rPr>
+          <w:rFonts w:ascii="var(--jp-code-font-family)" w:hAnsi="var(--jp-code-font-family)"/>
+        </w:rPr>
+        <w:t>: 3.9586659405949645</w:t>
+      </w:r>
+    </w:p>
+    <w:p>
+      <w:pPr>
+        <w:pStyle w:val="HTMLPreformatted"/>
+        <w:shd w:val="clear" w:color="auto" w:fill="FFFFFF"/>
+        <w:wordWrap w:val="0"/>
+        <w:rPr>
+          <w:rFonts w:ascii="var(--jp-code-font-family)" w:hAnsi="var(--jp-code-font-family)"/>
+        </w:rPr>
+      </w:pPr>
+    </w:p>
+    <w:p/>
+    <w:p>
+      <w:pPr>
+        <w:pStyle w:val="HTMLPreformatted"/>
+        <w:shd w:val="clear" w:color="auto" w:fill="FFFFFF"/>
+        <w:wordWrap w:val="0"/>
+        <w:rPr>
+          <w:rFonts w:ascii="var(--jp-code-font-family)" w:hAnsi="var(--jp-code-font-family)"/>
+        </w:rPr>
+      </w:pPr>
+      <w:proofErr w:type="spellStart"/>
+      <w:r>
+        <w:rPr>
+          <w:rFonts w:ascii="var(--jp-code-font-family)" w:hAnsi="var(--jp-code-font-family)"/>
+        </w:rPr>
+        <w:t>model_log_loss</w:t>
+      </w:r>
+      <w:proofErr w:type="spellEnd"/>
+      <w:r>
+        <w:rPr>
+          <w:rFonts w:ascii="var(--jp-code-font-family)" w:hAnsi="var(--jp-code-font-family)"/>
+        </w:rPr>
+        <w:t xml:space="preserve"> = </w:t>
+      </w:r>
+      <w:proofErr w:type="spellStart"/>
+      <w:r>
+        <w:rPr>
+          <w:rFonts w:ascii="var(--jp-code-font-family)" w:hAnsi="var(--jp-code-font-family)"/>
+        </w:rPr>
+        <w:t>log_loss</w:t>
+      </w:r>
+      <w:proofErr w:type="spellEnd"/>
+      <w:r>
+        <w:rPr>
+          <w:rFonts w:ascii="var(--jp-code-font-family)" w:hAnsi="var(--jp-code-font-family)"/>
+        </w:rPr>
+        <w:t>(</w:t>
+      </w:r>
+      <w:proofErr w:type="spellStart"/>
+      <w:r>
+        <w:rPr>
+          <w:rFonts w:ascii="var(--jp-code-font-family)" w:hAnsi="var(--jp-code-font-family)"/>
+        </w:rPr>
+        <w:t>Y_test</w:t>
+      </w:r>
+      <w:proofErr w:type="spellEnd"/>
+      <w:r>
+        <w:rPr>
+          <w:rFonts w:ascii="var(--jp-code-font-family)" w:hAnsi="var(--jp-code-font-family)"/>
+        </w:rPr>
+        <w:t xml:space="preserve">, </w:t>
+      </w:r>
+      <w:proofErr w:type="spellStart"/>
+      <w:r>
+        <w:rPr>
+          <w:rFonts w:ascii="var(--jp-code-font-family)" w:hAnsi="var(--jp-code-font-family)"/>
+        </w:rPr>
+        <w:t>Y_pred_log</w:t>
+      </w:r>
+      <w:proofErr w:type="spellEnd"/>
+      <w:r>
+        <w:rPr>
+          <w:rFonts w:ascii="var(--jp-code-font-family)" w:hAnsi="var(--jp-code-font-family)"/>
+        </w:rPr>
+        <w:t>)</w:t>
+      </w:r>
+    </w:p>
+    <w:p>
+      <w:pPr>
+        <w:pStyle w:val="HTMLPreformatted"/>
+        <w:shd w:val="clear" w:color="auto" w:fill="FFFFFF"/>
+        <w:wordWrap w:val="0"/>
+        <w:rPr>
+          <w:rFonts w:ascii="var(--jp-code-font-family)" w:hAnsi="var(--jp-code-font-family)"/>
+        </w:rPr>
+      </w:pPr>
+      <w:r>
+        <w:rPr>
+          <w:rFonts w:ascii="var(--jp-code-font-family)" w:hAnsi="var(--jp-code-font-family)"/>
+        </w:rPr>
+        <w:t>print(</w:t>
+      </w:r>
+      <w:proofErr w:type="spellStart"/>
+      <w:r>
+        <w:rPr>
+          <w:rFonts w:ascii="var(--jp-code-font-family)" w:hAnsi="var(--jp-code-font-family)"/>
+        </w:rPr>
+        <w:t>f'logloss</w:t>
+      </w:r>
+      <w:proofErr w:type="spellEnd"/>
+      <w:r>
+        <w:rPr>
+          <w:rFonts w:ascii="var(--jp-code-font-family)" w:hAnsi="var(--jp-code-font-family)"/>
+        </w:rPr>
+        <w:t>: {</w:t>
+      </w:r>
+      <w:proofErr w:type="spellStart"/>
+      <w:r>
+        <w:rPr>
+          <w:rFonts w:ascii="var(--jp-code-font-family)" w:hAnsi="var(--jp-code-font-family)"/>
+        </w:rPr>
+        <w:t>model_log_loss</w:t>
+      </w:r>
+      <w:proofErr w:type="spellEnd"/>
+      <w:r>
+        <w:rPr>
+          <w:rFonts w:ascii="var(--jp-code-font-family)" w:hAnsi="var(--jp-code-font-family)"/>
+        </w:rPr>
+        <w:t>}')</w:t>
+      </w:r>
+    </w:p>
     <w:p/>
     <w:p>
       <w:r>
@@ -265,21 +925,168 @@
         <w:t>:</w:t>
       </w:r>
     </w:p>
-    <w:p/>
-    <w:p>
-      <w:pPr>
-        <w:pStyle w:val="HTMLPreformatted"/>
-        <w:shd w:val="clear" w:color="auto" w:fill="FFFFFF"/>
-        <w:wordWrap w:val="0"/>
-        <w:rPr>
-          <w:rFonts w:ascii="var(--jp-code-font-family)" w:hAnsi="var(--jp-code-font-family)"/>
-        </w:rPr>
-      </w:pPr>
-    </w:p>
-    <w:p/>
-    <w:p/>
-    <w:p>
-      <w:r>
+    <w:p>
+      <w:pPr>
+        <w:pStyle w:val="HTMLPreformatted"/>
+        <w:shd w:val="clear" w:color="auto" w:fill="FFFFFF"/>
+        <w:wordWrap w:val="0"/>
+        <w:rPr>
+          <w:rFonts w:ascii="var(--jp-code-font-family)" w:hAnsi="var(--jp-code-font-family)"/>
+        </w:rPr>
+      </w:pPr>
+      <w:r>
+        <w:rPr>
+          <w:rFonts w:ascii="var(--jp-code-font-family)" w:hAnsi="var(--jp-code-font-family)"/>
+        </w:rPr>
+        <w:t>Accuracy of the model: 0.89</w:t>
+      </w:r>
+    </w:p>
+    <w:p>
+      <w:pPr>
+        <w:pStyle w:val="HTMLPreformatted"/>
+        <w:shd w:val="clear" w:color="auto" w:fill="FFFFFF"/>
+        <w:wordWrap w:val="0"/>
+        <w:rPr>
+          <w:rFonts w:ascii="var(--jp-code-font-family)" w:hAnsi="var(--jp-code-font-family)"/>
+        </w:rPr>
+      </w:pPr>
+      <w:r>
+        <w:rPr>
+          <w:rFonts w:ascii="var(--jp-code-font-family)" w:hAnsi="var(--jp-code-font-family)"/>
+        </w:rPr>
+        <w:t>Micro Precision: 0.8918176825919825</w:t>
+      </w:r>
+    </w:p>
+    <w:p>
+      <w:pPr>
+        <w:pStyle w:val="HTMLPreformatted"/>
+        <w:shd w:val="clear" w:color="auto" w:fill="FFFFFF"/>
+        <w:wordWrap w:val="0"/>
+        <w:rPr>
+          <w:rFonts w:ascii="var(--jp-code-font-family)" w:hAnsi="var(--jp-code-font-family)"/>
+        </w:rPr>
+      </w:pPr>
+      <w:r>
+        <w:rPr>
+          <w:rFonts w:ascii="var(--jp-code-font-family)" w:hAnsi="var(--jp-code-font-family)"/>
+        </w:rPr>
+        <w:t>Micro Recall: 0.8918176825919825</w:t>
+      </w:r>
+    </w:p>
+    <w:p>
+      <w:pPr>
+        <w:pStyle w:val="HTMLPreformatted"/>
+        <w:shd w:val="clear" w:color="auto" w:fill="FFFFFF"/>
+        <w:wordWrap w:val="0"/>
+        <w:rPr>
+          <w:rFonts w:ascii="var(--jp-code-font-family)" w:hAnsi="var(--jp-code-font-family)"/>
+        </w:rPr>
+      </w:pPr>
+      <w:r>
+        <w:rPr>
+          <w:rFonts w:ascii="var(--jp-code-font-family)" w:hAnsi="var(--jp-code-font-family)"/>
+        </w:rPr>
+        <w:t>r2: 0.4389035739422852</w:t>
+      </w:r>
+    </w:p>
+    <w:p>
+      <w:pPr>
+        <w:pStyle w:val="HTMLPreformatted"/>
+        <w:shd w:val="clear" w:color="auto" w:fill="FFFFFF"/>
+        <w:wordWrap w:val="0"/>
+        <w:rPr>
+          <w:rFonts w:ascii="var(--jp-code-font-family)" w:hAnsi="var(--jp-code-font-family)"/>
+        </w:rPr>
+      </w:pPr>
+      <w:proofErr w:type="spellStart"/>
+      <w:r>
+        <w:rPr>
+          <w:rFonts w:ascii="var(--jp-code-font-family)" w:hAnsi="var(--jp-code-font-family)"/>
+        </w:rPr>
+        <w:t>mse</w:t>
+      </w:r>
+      <w:proofErr w:type="spellEnd"/>
+      <w:r>
+        <w:rPr>
+          <w:rFonts w:ascii="var(--jp-code-font-family)" w:hAnsi="var(--jp-code-font-family)"/>
+        </w:rPr>
+        <w:t>: 0.10818231740801758</w:t>
+      </w:r>
+    </w:p>
+    <w:p>
+      <w:pPr>
+        <w:pStyle w:val="HTMLPreformatted"/>
+        <w:shd w:val="clear" w:color="auto" w:fill="FFFFFF"/>
+        <w:wordWrap w:val="0"/>
+        <w:rPr>
+          <w:rFonts w:ascii="var(--jp-code-font-family)" w:hAnsi="var(--jp-code-font-family)"/>
+        </w:rPr>
+      </w:pPr>
+      <w:proofErr w:type="spellStart"/>
+      <w:r>
+        <w:rPr>
+          <w:rFonts w:ascii="var(--jp-code-font-family)" w:hAnsi="var(--jp-code-font-family)"/>
+        </w:rPr>
+        <w:t>bic</w:t>
+      </w:r>
+      <w:proofErr w:type="spellEnd"/>
+      <w:r>
+        <w:rPr>
+          <w:rFonts w:ascii="var(--jp-code-font-family)" w:hAnsi="var(--jp-code-font-family)"/>
+        </w:rPr>
+        <w:t>: 4830.44702992389</w:t>
+      </w:r>
+    </w:p>
+    <w:p>
+      <w:pPr>
+        <w:pStyle w:val="HTMLPreformatted"/>
+        <w:shd w:val="clear" w:color="auto" w:fill="FFFFFF"/>
+        <w:wordWrap w:val="0"/>
+        <w:rPr>
+          <w:rFonts w:ascii="var(--jp-code-font-family)" w:hAnsi="var(--jp-code-font-family)"/>
+        </w:rPr>
+      </w:pPr>
+      <w:proofErr w:type="spellStart"/>
+      <w:r>
+        <w:rPr>
+          <w:rFonts w:ascii="var(--jp-code-font-family)" w:hAnsi="var(--jp-code-font-family)"/>
+        </w:rPr>
+        <w:t>logloss</w:t>
+      </w:r>
+      <w:proofErr w:type="spellEnd"/>
+      <w:r>
+        <w:rPr>
+          <w:rFonts w:ascii="var(--jp-code-font-family)" w:hAnsi="var(--jp-code-font-family)"/>
+        </w:rPr>
+        <w:t>: 3.8992859514860405</w:t>
+      </w:r>
+    </w:p>
+    <w:p>
+      <w:pPr>
+        <w:pStyle w:val="HTMLPreformatted"/>
+        <w:shd w:val="clear" w:color="auto" w:fill="FFFFFF"/>
+        <w:wordWrap w:val="0"/>
+        <w:rPr>
+          <w:rFonts w:ascii="var(--jp-code-font-family)" w:hAnsi="var(--jp-code-font-family)"/>
+        </w:rPr>
+      </w:pPr>
+    </w:p>
+    <w:p/>
+    <w:p>
+      <w:pPr>
+        <w:pStyle w:val="HTMLPreformatted"/>
+        <w:shd w:val="clear" w:color="auto" w:fill="FFFFFF"/>
+        <w:wordWrap w:val="0"/>
+        <w:rPr>
+          <w:rFonts w:ascii="var(--jp-code-font-family)" w:hAnsi="var(--jp-code-font-family)"/>
+        </w:rPr>
+      </w:pPr>
+    </w:p>
+    <w:p/>
+    <w:p/>
+    <w:p>
+      <w:r>
+        <w:lastRenderedPageBreak/>
         <w:drawing>
           <wp:inline distT="0" distB="0" distL="0" distR="0" wp14:anchorId="5E83EA17" wp14:editId="21967460">
             <wp:extent cx="5727700" cy="1374775"/>
@@ -321,113 +1128,670 @@
     <w:p/>
     <w:p>
       <w:r>
-        <w:t>The relationship between age and mortality appears weakly positive with the mean age of dead patients higher than the survivors. We also can see a significant number of outliers in deaths around 20 in both survivors and dead patients.</w:t>
-      </w:r>
-    </w:p>
-    <w:p/>
-    <w:p>
-      <w:r>
-        <w:t>Relationship between scoma and hospital deaths is clearly positive although we can see a number of outliers in the survivors having multiple positive values.</w:t>
-      </w:r>
-    </w:p>
-    <w:p/>
-    <w:p>
-      <w:r>
-        <w:t>Weakly positive relationship between totcst and deaths but we see a large number of outliers in the case of survivors having in many cases extremely high costs. It is likely that this may need to be removed and, or, transformed.</w:t>
-      </w:r>
-      <w:r>
-        <w:t xml:space="preserve"> Wil consider proportion plot in case that bears out clearer results.</w:t>
-      </w:r>
-    </w:p>
-    <w:p/>
-    <w:p>
-      <w:r>
-        <w:t>There is a clear positive relationship between deaths and avtisst with median avtisst much higher in case of hospital deaths.</w:t>
-      </w:r>
-    </w:p>
-    <w:p/>
-    <w:p>
-      <w:r>
-        <w:lastRenderedPageBreak/>
-        <w:t xml:space="preserve">Clear positive relationship between hospital deaths and adlsc </w:t>
-      </w:r>
-      <w:r>
-        <w:t xml:space="preserve">although we see that the maximum adlsc values for both survivors and dead patients are similar the median is significantly higher in the case of the hospital deaths. </w:t>
-      </w:r>
-    </w:p>
-    <w:p/>
-    <w:p>
-      <w:r>
-        <w:t>It is unclear whether there is any relationship between race_black and hospital deaths or not. It is possible that is in fact spurious. I note that the correlation was negligible (Figure 3 earlier in section 4.1). This is worth looking at as a proportion ratio plot before making any further decisions.</w:t>
-      </w:r>
-    </w:p>
-    <w:p/>
-    <w:p>
-      <w:r>
-        <w:t>Dnr after admission (drn_drn_after_sadm) has a clear apparent positive relationship with deaths but I note we have outliers in the case of hospital deaths with many not having this value and many in the survivor group having this value.</w:t>
-      </w:r>
-    </w:p>
-    <w:p/>
-    <w:p>
-      <w:r>
-        <w:t xml:space="preserve">Dnr </w:t>
-      </w:r>
-      <w:r>
-        <w:t xml:space="preserve">before </w:t>
-      </w:r>
-      <w:r>
-        <w:t>admission (drn_drn_</w:t>
-      </w:r>
-      <w:r>
-        <w:t>before</w:t>
-      </w:r>
-      <w:r>
-        <w:t xml:space="preserve">_sadm) </w:t>
-      </w:r>
-      <w:r>
-        <w:t>does not have a</w:t>
-      </w:r>
+        <w:t>For plotting many scatterplots</w:t>
+      </w:r>
+    </w:p>
+    <w:p/>
+    <w:p>
+      <w:r>
+        <w:t xml:space="preserve">import </w:t>
+      </w:r>
+      <w:proofErr w:type="spellStart"/>
+      <w:r>
+        <w:t>matplotlib.pyplot</w:t>
+      </w:r>
+      <w:proofErr w:type="spellEnd"/>
+      <w:r>
+        <w:t xml:space="preserve"> as </w:t>
+      </w:r>
+      <w:proofErr w:type="spellStart"/>
+      <w:r>
+        <w:t>plt</w:t>
+      </w:r>
+      <w:proofErr w:type="spellEnd"/>
       <w:r>
         <w:t xml:space="preserve"> </w:t>
       </w:r>
-      <w:r>
-        <w:t>clear</w:t>
-      </w:r>
-      <w:r>
-        <w:t xml:space="preserve"> relationship with deaths </w:t>
-      </w:r>
-      <w:r>
-        <w:t>from the chart alone and I</w:t>
-      </w:r>
-      <w:r>
-        <w:t xml:space="preserve"> note we have outliers in the case of hospital deaths with many not having this value and many in the survivor group having this value.</w:t>
-      </w:r>
-      <w:r>
-        <w:t xml:space="preserve"> As with race_black it</w:t>
-      </w:r>
-      <w:r>
-        <w:t xml:space="preserve"> is worth looking at as a proportion ratio plot before making any further decisions.</w:t>
-      </w:r>
-    </w:p>
-    <w:p/>
-    <w:p>
-      <w:r>
-        <w:t>None of the dzgroup related plots showed any clear relationship but will as with race_black,</w:t>
-      </w:r>
-      <w:r>
+    </w:p>
+    <w:p/>
+    <w:p>
+      <w:r>
+        <w:t xml:space="preserve">#f, </w:t>
+      </w:r>
+      <w:proofErr w:type="spellStart"/>
+      <w:r>
+        <w:t>ax_l</w:t>
+      </w:r>
+      <w:proofErr w:type="spellEnd"/>
+      <w:r>
+        <w:t xml:space="preserve"> = </w:t>
+      </w:r>
+      <w:proofErr w:type="spellStart"/>
+      <w:r>
+        <w:t>plt.subplots</w:t>
+      </w:r>
+      <w:proofErr w:type="spellEnd"/>
+      <w:r>
+        <w:t xml:space="preserve">(1, 10, </w:t>
+      </w:r>
+      <w:proofErr w:type="spellStart"/>
+      <w:r>
+        <w:t>figsize</w:t>
+      </w:r>
+      <w:proofErr w:type="spellEnd"/>
+      <w:r>
+        <w:t>=(14, 4))</w:t>
+      </w:r>
+    </w:p>
+    <w:p/>
+    <w:p>
+      <w:r>
+        <w:t xml:space="preserve">f, </w:t>
+      </w:r>
+      <w:proofErr w:type="spellStart"/>
+      <w:r>
+        <w:t>ax_l</w:t>
+      </w:r>
+      <w:proofErr w:type="spellEnd"/>
+      <w:r>
+        <w:t xml:space="preserve"> = </w:t>
+      </w:r>
+      <w:proofErr w:type="spellStart"/>
+      <w:r>
+        <w:t>plt.subplots</w:t>
+      </w:r>
+      <w:proofErr w:type="spellEnd"/>
+      <w:r>
+        <w:t xml:space="preserve">(5,1, </w:t>
+      </w:r>
+      <w:proofErr w:type="spellStart"/>
+      <w:r>
+        <w:t>figsize</w:t>
+      </w:r>
+      <w:proofErr w:type="spellEnd"/>
+      <w:r>
+        <w:t>=(6, 14))</w:t>
+      </w:r>
+    </w:p>
+    <w:p/>
+    <w:p/>
+    <w:p>
+      <w:r>
+        <w:t xml:space="preserve">#note that here I am only including the </w:t>
+      </w:r>
+      <w:proofErr w:type="spellStart"/>
+      <w:r>
+        <w:t>continous</w:t>
+      </w:r>
+      <w:proofErr w:type="spellEnd"/>
+      <w:r>
+        <w:t xml:space="preserve"> variables</w:t>
+      </w:r>
+    </w:p>
+    <w:p>
+      <w:r>
+        <w:t xml:space="preserve">for e, </w:t>
+      </w:r>
+      <w:proofErr w:type="spellStart"/>
+      <w:r>
+        <w:t>col_name</w:t>
+      </w:r>
+      <w:proofErr w:type="spellEnd"/>
+      <w:r>
+        <w:t xml:space="preserve"> in enumerate(</w:t>
+      </w:r>
+      <w:proofErr w:type="spellStart"/>
+      <w:r>
+        <w:t>X_correlation.loc</w:t>
+      </w:r>
+      <w:proofErr w:type="spellEnd"/>
+      <w:proofErr w:type="gramStart"/>
+      <w:r>
+        <w:t>[:,:</w:t>
+      </w:r>
+      <w:proofErr w:type="gramEnd"/>
+      <w:r>
+        <w:t>'</w:t>
+      </w:r>
+      <w:proofErr w:type="spellStart"/>
+      <w:r>
+        <w:t>adlsc</w:t>
+      </w:r>
+      <w:proofErr w:type="spellEnd"/>
+      <w:r>
+        <w:t xml:space="preserve">' ].columns):    </w:t>
+      </w:r>
+    </w:p>
+    <w:p>
+      <w:r>
+        <w:t xml:space="preserve">    </w:t>
+      </w:r>
+      <w:proofErr w:type="spellStart"/>
+      <w:r>
+        <w:t>ax_l</w:t>
+      </w:r>
+      <w:proofErr w:type="spellEnd"/>
+      <w:r>
+        <w:t xml:space="preserve">[e].scatter( </w:t>
+      </w:r>
+      <w:proofErr w:type="spellStart"/>
+      <w:r>
+        <w:t>X_correlation</w:t>
+      </w:r>
+      <w:proofErr w:type="spellEnd"/>
+      <w:r>
+        <w:t>[</w:t>
+      </w:r>
+      <w:proofErr w:type="spellStart"/>
+      <w:r>
+        <w:t>col_name</w:t>
+      </w:r>
+      <w:proofErr w:type="spellEnd"/>
+      <w:r>
+        <w:t xml:space="preserve">], </w:t>
+      </w:r>
+      <w:proofErr w:type="spellStart"/>
+      <w:r>
+        <w:t>X_correlation.hospdead,alpha</w:t>
+      </w:r>
+      <w:proofErr w:type="spellEnd"/>
+      <w:r>
+        <w:t xml:space="preserve">=0.025, </w:t>
+      </w:r>
+      <w:proofErr w:type="spellStart"/>
+      <w:r>
+        <w:t>color</w:t>
+      </w:r>
+      <w:proofErr w:type="spellEnd"/>
+      <w:r>
+        <w:t>='b')</w:t>
+      </w:r>
+    </w:p>
+    <w:p>
+      <w:r>
+        <w:t xml:space="preserve">    </w:t>
+      </w:r>
+      <w:proofErr w:type="spellStart"/>
+      <w:r>
+        <w:t>ax_l</w:t>
+      </w:r>
+      <w:proofErr w:type="spellEnd"/>
+      <w:r>
+        <w:t>[e].</w:t>
+      </w:r>
+      <w:proofErr w:type="spellStart"/>
+      <w:r>
+        <w:t>set_xlabel</w:t>
+      </w:r>
+      <w:proofErr w:type="spellEnd"/>
+      <w:r>
+        <w:t>(</w:t>
+      </w:r>
+      <w:proofErr w:type="spellStart"/>
+      <w:r>
+        <w:t>col_name</w:t>
+      </w:r>
+      <w:proofErr w:type="spellEnd"/>
+      <w:r>
+        <w:t>)</w:t>
+      </w:r>
+    </w:p>
+    <w:p>
+      <w:r>
+        <w:t xml:space="preserve">    </w:t>
+      </w:r>
+      <w:proofErr w:type="spellStart"/>
+      <w:r>
+        <w:t>ax_l</w:t>
+      </w:r>
+      <w:proofErr w:type="spellEnd"/>
+      <w:r>
+        <w:t>[e].</w:t>
+      </w:r>
+      <w:proofErr w:type="spellStart"/>
+      <w:r>
+        <w:t>set_ylabel</w:t>
+      </w:r>
+      <w:proofErr w:type="spellEnd"/>
+      <w:r>
+        <w:t>('</w:t>
+      </w:r>
+      <w:proofErr w:type="spellStart"/>
+      <w:r>
+        <w:t>hospdead</w:t>
+      </w:r>
+      <w:proofErr w:type="spellEnd"/>
+      <w:r>
+        <w:t>')</w:t>
+      </w:r>
+    </w:p>
+    <w:p>
+      <w:r>
+        <w:t xml:space="preserve">    </w:t>
+      </w:r>
+      <w:proofErr w:type="spellStart"/>
+      <w:r>
+        <w:t>ax_l</w:t>
+      </w:r>
+      <w:proofErr w:type="spellEnd"/>
+      <w:r>
+        <w:t>[e].</w:t>
+      </w:r>
+      <w:proofErr w:type="spellStart"/>
+      <w:r>
+        <w:t>xaxis.set_major_locator</w:t>
+      </w:r>
+      <w:proofErr w:type="spellEnd"/>
+      <w:r>
+        <w:t>(</w:t>
+      </w:r>
+      <w:proofErr w:type="spellStart"/>
+      <w:r>
+        <w:t>ticker.LinearLocator</w:t>
+      </w:r>
+      <w:proofErr w:type="spellEnd"/>
+      <w:r>
+        <w:t>(2))</w:t>
+      </w:r>
+    </w:p>
+    <w:p>
+      <w:r>
+        <w:t xml:space="preserve">    </w:t>
+      </w:r>
+    </w:p>
+    <w:p>
+      <w:proofErr w:type="spellStart"/>
+      <w:r>
+        <w:t>plt.tight_layout</w:t>
+      </w:r>
+      <w:proofErr w:type="spellEnd"/>
+      <w:r>
+        <w:t>()</w:t>
+      </w:r>
+    </w:p>
+    <w:p/>
+    <w:p>
+      <w:r>
+        <w:t>///</w:t>
+      </w:r>
+    </w:p>
+    <w:p/>
+    <w:p/>
+    <w:p>
+      <w:proofErr w:type="spellStart"/>
+      <w:r>
+        <w:t>ax</w:t>
+      </w:r>
+      <w:proofErr w:type="spellEnd"/>
+      <w:r>
+        <w:t xml:space="preserve"> = </w:t>
+      </w:r>
+      <w:proofErr w:type="spellStart"/>
+      <w:r>
+        <w:t>sns.stripplot</w:t>
+      </w:r>
+      <w:proofErr w:type="spellEnd"/>
+      <w:r>
+        <w:t>(y=</w:t>
+      </w:r>
+      <w:proofErr w:type="spellStart"/>
+      <w:r>
+        <w:t>X_correlation</w:t>
+      </w:r>
+      <w:proofErr w:type="spellEnd"/>
+      <w:r>
+        <w:t>['</w:t>
+      </w:r>
+      <w:proofErr w:type="spellStart"/>
+      <w:r>
+        <w:t>hospdead</w:t>
+      </w:r>
+      <w:proofErr w:type="spellEnd"/>
+      <w:r>
+        <w:t>'], x=</w:t>
+      </w:r>
+      <w:proofErr w:type="spellStart"/>
+      <w:r>
+        <w:t>X_correlation</w:t>
+      </w:r>
+      <w:proofErr w:type="spellEnd"/>
+      <w:r>
+        <w:t>['age'],hue=</w:t>
+      </w:r>
+      <w:proofErr w:type="spellStart"/>
+      <w:r>
+        <w:t>X_correlation</w:t>
+      </w:r>
+      <w:proofErr w:type="spellEnd"/>
+      <w:r>
+        <w:t>['</w:t>
+      </w:r>
+      <w:proofErr w:type="spellStart"/>
+      <w:r>
+        <w:t>hospdead</w:t>
+      </w:r>
+      <w:proofErr w:type="spellEnd"/>
+      <w:r>
+        <w:t>'])</w:t>
+      </w:r>
+    </w:p>
+    <w:p>
+      <w:proofErr w:type="spellStart"/>
+      <w:r>
+        <w:t>ax.xaxis.set_major_locator</w:t>
+      </w:r>
+      <w:proofErr w:type="spellEnd"/>
+      <w:r>
+        <w:t>(</w:t>
+      </w:r>
+      <w:proofErr w:type="spellStart"/>
+      <w:r>
+        <w:t>ticker.LinearLocator</w:t>
+      </w:r>
+      <w:proofErr w:type="spellEnd"/>
+      <w:r>
+        <w:t>(5))</w:t>
+      </w:r>
+    </w:p>
+    <w:p>
+      <w:proofErr w:type="spellStart"/>
+      <w:r>
+        <w:t>ax.set</w:t>
+      </w:r>
+      <w:proofErr w:type="spellEnd"/>
+      <w:r>
+        <w:t xml:space="preserve">(title="Plot of </w:t>
+      </w:r>
+      <w:proofErr w:type="spellStart"/>
+      <w:r>
+        <w:t>avtisst</w:t>
+      </w:r>
+      <w:proofErr w:type="spellEnd"/>
+      <w:r>
+        <w:t xml:space="preserve"> and </w:t>
+      </w:r>
+      <w:proofErr w:type="spellStart"/>
+      <w:r>
+        <w:t>sps</w:t>
+      </w:r>
+      <w:proofErr w:type="spellEnd"/>
+      <w:r>
+        <w:t xml:space="preserve"> Coma category")</w:t>
+      </w:r>
+    </w:p>
+    <w:p>
+      <w:r>
+        <w:t>////</w:t>
+      </w:r>
+    </w:p>
+    <w:p/>
+    <w:p/>
+    <w:p/>
+    <w:p>
+      <w:pPr>
+        <w:rPr>
+          <w:rFonts w:ascii="Segoe UI" w:hAnsi="Segoe UI" w:cs="Segoe UI"/>
+          <w:sz w:val="21"/>
+          <w:szCs w:val="21"/>
+          <w:shd w:val="clear" w:color="auto" w:fill="FFFFFF"/>
+        </w:rPr>
+      </w:pPr>
+      <w:proofErr w:type="spellStart"/>
+      <w:r>
+        <w:rPr>
+          <w:rFonts w:ascii="Segoe UI" w:hAnsi="Segoe UI" w:cs="Segoe UI"/>
+          <w:sz w:val="21"/>
+          <w:szCs w:val="21"/>
+          <w:shd w:val="clear" w:color="auto" w:fill="FFFFFF"/>
+        </w:rPr>
+        <w:t>race_black</w:t>
+      </w:r>
+      <w:proofErr w:type="spellEnd"/>
+    </w:p>
+    <w:p>
+      <w:pPr>
+        <w:rPr>
+          <w:rFonts w:ascii="Segoe UI" w:hAnsi="Segoe UI" w:cs="Segoe UI"/>
+          <w:sz w:val="21"/>
+          <w:szCs w:val="21"/>
+          <w:shd w:val="clear" w:color="auto" w:fill="FFFFFF"/>
+        </w:rPr>
+      </w:pPr>
+      <w:r>
+        <w:rPr>
+          <w:rFonts w:ascii="Segoe UI" w:hAnsi="Segoe UI" w:cs="Segoe UI"/>
+          <w:sz w:val="21"/>
+          <w:szCs w:val="21"/>
+          <w:shd w:val="clear" w:color="auto" w:fill="FFFFFF"/>
+        </w:rPr>
         <w:t xml:space="preserve"> </w:t>
       </w:r>
-      <w:r>
+      <w:proofErr w:type="spellStart"/>
+      <w:r>
+        <w:rPr>
+          <w:rFonts w:ascii="Segoe UI" w:hAnsi="Segoe UI" w:cs="Segoe UI"/>
+          <w:sz w:val="21"/>
+          <w:szCs w:val="21"/>
+          <w:shd w:val="clear" w:color="auto" w:fill="FFFFFF"/>
+        </w:rPr>
         <w:t>totcst</w:t>
       </w:r>
-      <w:r>
-        <w:t xml:space="preserve"> and </w:t>
-      </w:r>
-      <w:r>
+      <w:proofErr w:type="spellEnd"/>
+      <w:r>
+        <w:rPr>
+          <w:rFonts w:ascii="Segoe UI" w:hAnsi="Segoe UI" w:cs="Segoe UI"/>
+          <w:sz w:val="21"/>
+          <w:szCs w:val="21"/>
+          <w:shd w:val="clear" w:color="auto" w:fill="FFFFFF"/>
+        </w:rPr>
+        <w:t xml:space="preserve"> </w:t>
+      </w:r>
+      <w:r>
+        <w:rPr>
+          <w:rFonts w:ascii="Segoe UI" w:hAnsi="Segoe UI" w:cs="Segoe UI"/>
+          <w:sz w:val="21"/>
+          <w:szCs w:val="21"/>
+          <w:shd w:val="clear" w:color="auto" w:fill="FFFFFF"/>
+        </w:rPr>
+        <w:t xml:space="preserve"> </w:t>
+      </w:r>
+      <w:r>
+        <w:rPr>
+          <w:rFonts w:ascii="Segoe UI" w:hAnsi="Segoe UI" w:cs="Segoe UI"/>
+          <w:sz w:val="21"/>
+          <w:szCs w:val="21"/>
+          <w:shd w:val="clear" w:color="auto" w:fill="FFFFFF"/>
+        </w:rPr>
+        <w:t>the total ratio of costs to charges (RCC) cost</w:t>
+      </w:r>
+    </w:p>
+    <w:p>
+      <w:pPr>
+        <w:rPr>
+          <w:rFonts w:ascii="Segoe UI" w:hAnsi="Segoe UI" w:cs="Segoe UI"/>
+          <w:sz w:val="21"/>
+          <w:szCs w:val="21"/>
+          <w:shd w:val="clear" w:color="auto" w:fill="FFFFFF"/>
+        </w:rPr>
+      </w:pPr>
+      <w:proofErr w:type="spellStart"/>
+      <w:r>
+        <w:rPr>
+          <w:rFonts w:ascii="Segoe UI" w:hAnsi="Segoe UI" w:cs="Segoe UI"/>
+          <w:sz w:val="21"/>
+          <w:szCs w:val="21"/>
+          <w:shd w:val="clear" w:color="auto" w:fill="FFFFFF"/>
+        </w:rPr>
         <w:t>drn_drn_before_sadm</w:t>
       </w:r>
-      <w:r>
-        <w:t xml:space="preserve"> consider proportion plots before making further decisions on whether to include or remove these features from the training set.</w:t>
+      <w:proofErr w:type="spellEnd"/>
+    </w:p>
+    <w:p>
+      <w:pPr>
+        <w:rPr>
+          <w:rFonts w:ascii="Segoe UI" w:eastAsia="Times New Roman" w:hAnsi="Segoe UI" w:cs="Segoe UI"/>
+          <w:b/>
+          <w:bCs/>
+          <w:lang w:eastAsia="en-GB"/>
+        </w:rPr>
+      </w:pPr>
+    </w:p>
+    <w:p>
+      <w:pPr>
+        <w:rPr>
+          <w:rFonts w:ascii="Segoe UI" w:hAnsi="Segoe UI" w:cs="Segoe UI"/>
+          <w:sz w:val="21"/>
+          <w:szCs w:val="21"/>
+          <w:shd w:val="clear" w:color="auto" w:fill="FFFFFF"/>
+        </w:rPr>
+      </w:pPr>
+      <w:proofErr w:type="spellStart"/>
+      <w:r>
+        <w:rPr>
+          <w:rFonts w:ascii="Segoe UI" w:hAnsi="Segoe UI" w:cs="Segoe UI"/>
+          <w:sz w:val="21"/>
+          <w:szCs w:val="21"/>
+          <w:shd w:val="clear" w:color="auto" w:fill="FFFFFF"/>
+        </w:rPr>
+        <w:t>drn_drn_before_sadm</w:t>
+      </w:r>
+      <w:proofErr w:type="spellEnd"/>
+    </w:p>
+    <w:p>
+      <w:proofErr w:type="spellStart"/>
+      <w:r>
+        <w:t>dzgroup_ARF</w:t>
+      </w:r>
+      <w:proofErr w:type="spellEnd"/>
+      <w:r>
+        <w:t xml:space="preserve">/MOSF w/Sepsis, </w:t>
+      </w:r>
+      <w:proofErr w:type="spellStart"/>
+      <w:r>
+        <w:t>dzgroup_CHF</w:t>
+      </w:r>
+      <w:proofErr w:type="spellEnd"/>
+      <w:r>
+        <w:t xml:space="preserve">, </w:t>
+      </w:r>
+      <w:proofErr w:type="spellStart"/>
+      <w:r>
+        <w:t>dzgroup_COPD</w:t>
+      </w:r>
+      <w:proofErr w:type="spellEnd"/>
+      <w:r>
+        <w:t xml:space="preserve">, </w:t>
+      </w:r>
+      <w:proofErr w:type="spellStart"/>
+      <w:r>
+        <w:t>dzgroup_Cirrhosis</w:t>
+      </w:r>
+      <w:proofErr w:type="spellEnd"/>
+      <w:r>
+        <w:t xml:space="preserve">, </w:t>
+      </w:r>
+      <w:proofErr w:type="spellStart"/>
+      <w:r>
+        <w:t>dzgroup_Colon</w:t>
+      </w:r>
+      <w:proofErr w:type="spellEnd"/>
+      <w:r>
+        <w:t xml:space="preserve"> Cancer, </w:t>
+      </w:r>
+      <w:proofErr w:type="spellStart"/>
+      <w:r>
+        <w:t>dzgroup_Coma</w:t>
+      </w:r>
+      <w:proofErr w:type="spellEnd"/>
+      <w:r>
+        <w:t xml:space="preserve">, </w:t>
+      </w:r>
+      <w:proofErr w:type="spellStart"/>
+      <w:r>
+        <w:t>dzgroup_Lung</w:t>
+      </w:r>
+      <w:proofErr w:type="spellEnd"/>
+      <w:r>
+        <w:t xml:space="preserve"> Cancer, </w:t>
+      </w:r>
+      <w:proofErr w:type="spellStart"/>
+      <w:r>
+        <w:t>dzgroup_MOSF</w:t>
+      </w:r>
+      <w:proofErr w:type="spellEnd"/>
+      <w:r>
+        <w:t xml:space="preserve"> w/</w:t>
+      </w:r>
+      <w:proofErr w:type="spellStart"/>
+      <w:r>
+        <w:t>Malig</w:t>
+      </w:r>
+      <w:proofErr w:type="spellEnd"/>
+    </w:p>
+    <w:p/>
+    <w:p/>
+    <w:p/>
+    <w:p>
+      <w:proofErr w:type="spellStart"/>
+      <w:r>
+        <w:t>Totcst</w:t>
+      </w:r>
+      <w:proofErr w:type="spellEnd"/>
+      <w:r>
+        <w:t xml:space="preserve"> removed</w:t>
+      </w:r>
+    </w:p>
+    <w:p>
+      <w:r>
+        <w:t xml:space="preserve">Cirrhosis </w:t>
+      </w:r>
+      <w:proofErr w:type="spellStart"/>
+      <w:r>
+        <w:t>dz</w:t>
+      </w:r>
+      <w:proofErr w:type="spellEnd"/>
+      <w:r>
+        <w:t xml:space="preserve"> group removed </w:t>
+      </w:r>
+    </w:p>
+    <w:p/>
+    <w:p>
+      <w:r>
+        <w:t>*had earlier removed</w:t>
+      </w:r>
+    </w:p>
+    <w:p>
+      <w:proofErr w:type="spellStart"/>
+      <w:r>
+        <w:t>dzgroup_Coma</w:t>
+      </w:r>
+      <w:proofErr w:type="spellEnd"/>
+    </w:p>
+    <w:p>
+      <w:proofErr w:type="spellStart"/>
+      <w:r>
+        <w:t>Hday</w:t>
+      </w:r>
+      <w:proofErr w:type="spellEnd"/>
+      <w:r>
+        <w:t xml:space="preserve">, </w:t>
+      </w:r>
+    </w:p>
+    <w:p>
+      <w:r>
+        <w:t xml:space="preserve">Charges </w:t>
+      </w:r>
+    </w:p>
+    <w:p>
+      <w:proofErr w:type="spellStart"/>
+      <w:r>
+        <w:t>Sps</w:t>
+      </w:r>
+      <w:proofErr w:type="spellEnd"/>
+    </w:p>
+    <w:p>
+      <w:r>
+        <w:t>aps</w:t>
       </w:r>
     </w:p>
     <w:p/>

</xml_diff>

<commit_message>
fixed minor issue with k fold cross validation for model 1
</commit_message>
<xml_diff>
--- a/CodeNotes.docx
+++ b/CodeNotes.docx
@@ -1796,8 +1796,313 @@
     </w:p>
     <w:p/>
     <w:p/>
-    <w:p/>
-    <w:p/>
+    <w:p>
+      <w:r>
+        <w:t>Model 1:</w:t>
+      </w:r>
+    </w:p>
+    <w:p/>
+    <w:p>
+      <w:pPr>
+        <w:pStyle w:val="HTMLPreformatted"/>
+        <w:shd w:val="clear" w:color="auto" w:fill="FFFFFF"/>
+        <w:wordWrap w:val="0"/>
+        <w:rPr>
+          <w:rFonts w:ascii="var(--jp-code-font-family)" w:hAnsi="var(--jp-code-font-family)"/>
+        </w:rPr>
+      </w:pPr>
+      <w:r>
+        <w:rPr>
+          <w:rFonts w:ascii="var(--jp-code-font-family)" w:hAnsi="var(--jp-code-font-family)"/>
+        </w:rPr>
+        <w:t>Mean Cross Validation Accuracy Score: 0.8628244532635312</w:t>
+      </w:r>
+    </w:p>
+    <w:p/>
+    <w:p/>
+    <w:p/>
+    <w:p>
+      <w:r>
+        <w:t>//</w:t>
+      </w:r>
+    </w:p>
+    <w:p>
+      <w:r>
+        <w:t>Model 2</w:t>
+      </w:r>
+    </w:p>
+    <w:p>
+      <w:r>
+        <w:drawing>
+          <wp:inline distT="0" distB="0" distL="0" distR="0" wp14:anchorId="60AAFA45" wp14:editId="333F541F">
+            <wp:extent cx="5727700" cy="3611880"/>
+            <wp:effectExtent l="0" t="0" r="0" b="0"/>
+            <wp:docPr id="855614939" name="Picture 1" descr="A screenshot of a computer&#10;&#10;Description automatically generated"/>
+            <wp:cNvGraphicFramePr>
+              <a:graphicFrameLocks xmlns:a="http://schemas.openxmlformats.org/drawingml/2006/main" noChangeAspect="1"/>
+            </wp:cNvGraphicFramePr>
+            <a:graphic xmlns:a="http://schemas.openxmlformats.org/drawingml/2006/main">
+              <a:graphicData uri="http://schemas.openxmlformats.org/drawingml/2006/picture">
+                <pic:pic xmlns:pic="http://schemas.openxmlformats.org/drawingml/2006/picture">
+                  <pic:nvPicPr>
+                    <pic:cNvPr id="855614939" name="Picture 1" descr="A screenshot of a computer&#10;&#10;Description automatically generated"/>
+                    <pic:cNvPicPr/>
+                  </pic:nvPicPr>
+                  <pic:blipFill>
+                    <a:blip r:embed="rId7"/>
+                    <a:stretch>
+                      <a:fillRect/>
+                    </a:stretch>
+                  </pic:blipFill>
+                  <pic:spPr>
+                    <a:xfrm>
+                      <a:off x="0" y="0"/>
+                      <a:ext cx="5727700" cy="3611880"/>
+                    </a:xfrm>
+                    <a:prstGeom prst="rect">
+                      <a:avLst/>
+                    </a:prstGeom>
+                  </pic:spPr>
+                </pic:pic>
+              </a:graphicData>
+            </a:graphic>
+          </wp:inline>
+        </w:drawing>
+      </w:r>
+    </w:p>
+    <w:p/>
+    <w:p>
+      <w:r>
+        <w:t>Model 3</w:t>
+      </w:r>
+    </w:p>
+    <w:p>
+      <w:r>
+        <w:lastRenderedPageBreak/>
+        <w:drawing>
+          <wp:inline distT="0" distB="0" distL="0" distR="0" wp14:anchorId="63768D6D" wp14:editId="19787407">
+            <wp:extent cx="5727700" cy="3597275"/>
+            <wp:effectExtent l="0" t="0" r="0" b="0"/>
+            <wp:docPr id="424810638" name="Picture 1" descr="A screenshot of a computer&#10;&#10;Description automatically generated"/>
+            <wp:cNvGraphicFramePr>
+              <a:graphicFrameLocks xmlns:a="http://schemas.openxmlformats.org/drawingml/2006/main" noChangeAspect="1"/>
+            </wp:cNvGraphicFramePr>
+            <a:graphic xmlns:a="http://schemas.openxmlformats.org/drawingml/2006/main">
+              <a:graphicData uri="http://schemas.openxmlformats.org/drawingml/2006/picture">
+                <pic:pic xmlns:pic="http://schemas.openxmlformats.org/drawingml/2006/picture">
+                  <pic:nvPicPr>
+                    <pic:cNvPr id="424810638" name="Picture 1" descr="A screenshot of a computer&#10;&#10;Description automatically generated"/>
+                    <pic:cNvPicPr/>
+                  </pic:nvPicPr>
+                  <pic:blipFill>
+                    <a:blip r:embed="rId8"/>
+                    <a:stretch>
+                      <a:fillRect/>
+                    </a:stretch>
+                  </pic:blipFill>
+                  <pic:spPr>
+                    <a:xfrm>
+                      <a:off x="0" y="0"/>
+                      <a:ext cx="5727700" cy="3597275"/>
+                    </a:xfrm>
+                    <a:prstGeom prst="rect">
+                      <a:avLst/>
+                    </a:prstGeom>
+                  </pic:spPr>
+                </pic:pic>
+              </a:graphicData>
+            </a:graphic>
+          </wp:inline>
+        </w:drawing>
+      </w:r>
+    </w:p>
+    <w:p/>
+    <w:p>
+      <w:pPr>
+        <w:pStyle w:val="HTMLPreformatted"/>
+        <w:shd w:val="clear" w:color="auto" w:fill="FFFFFF"/>
+        <w:wordWrap w:val="0"/>
+        <w:rPr>
+          <w:rFonts w:ascii="var(--jp-code-font-family)" w:hAnsi="var(--jp-code-font-family)"/>
+        </w:rPr>
+      </w:pPr>
+      <w:r>
+        <w:rPr>
+          <w:rFonts w:ascii="var(--jp-code-font-family)" w:hAnsi="var(--jp-code-font-family)"/>
+        </w:rPr>
+        <w:t>Accuracy of the model: 0.89</w:t>
+      </w:r>
+    </w:p>
+    <w:p>
+      <w:pPr>
+        <w:pStyle w:val="HTMLPreformatted"/>
+        <w:shd w:val="clear" w:color="auto" w:fill="FFFFFF"/>
+        <w:wordWrap w:val="0"/>
+        <w:rPr>
+          <w:rFonts w:ascii="var(--jp-code-font-family)" w:hAnsi="var(--jp-code-font-family)"/>
+        </w:rPr>
+      </w:pPr>
+      <w:r>
+        <w:rPr>
+          <w:rFonts w:ascii="var(--jp-code-font-family)" w:hAnsi="var(--jp-code-font-family)"/>
+        </w:rPr>
+        <w:t>Micro Precision: 0.8874244920373421</w:t>
+      </w:r>
+    </w:p>
+    <w:p>
+      <w:pPr>
+        <w:pStyle w:val="HTMLPreformatted"/>
+        <w:shd w:val="clear" w:color="auto" w:fill="FFFFFF"/>
+        <w:wordWrap w:val="0"/>
+        <w:rPr>
+          <w:rFonts w:ascii="var(--jp-code-font-family)" w:hAnsi="var(--jp-code-font-family)"/>
+        </w:rPr>
+      </w:pPr>
+      <w:r>
+        <w:rPr>
+          <w:rFonts w:ascii="var(--jp-code-font-family)" w:hAnsi="var(--jp-code-font-family)"/>
+        </w:rPr>
+        <w:t>Micro Recall: 0.8874244920373421</w:t>
+      </w:r>
+    </w:p>
+    <w:p>
+      <w:pPr>
+        <w:pStyle w:val="HTMLPreformatted"/>
+        <w:shd w:val="clear" w:color="auto" w:fill="FFFFFF"/>
+        <w:wordWrap w:val="0"/>
+        <w:rPr>
+          <w:rFonts w:ascii="var(--jp-code-font-family)" w:hAnsi="var(--jp-code-font-family)"/>
+        </w:rPr>
+      </w:pPr>
+      <w:r>
+        <w:rPr>
+          <w:rFonts w:ascii="var(--jp-code-font-family)" w:hAnsi="var(--jp-code-font-family)"/>
+        </w:rPr>
+        <w:t>r2: 0.41611793227496685</w:t>
+      </w:r>
+    </w:p>
+    <w:p>
+      <w:pPr>
+        <w:pStyle w:val="HTMLPreformatted"/>
+        <w:shd w:val="clear" w:color="auto" w:fill="FFFFFF"/>
+        <w:wordWrap w:val="0"/>
+        <w:rPr>
+          <w:rFonts w:ascii="var(--jp-code-font-family)" w:hAnsi="var(--jp-code-font-family)"/>
+        </w:rPr>
+      </w:pPr>
+      <w:proofErr w:type="spellStart"/>
+      <w:r>
+        <w:rPr>
+          <w:rFonts w:ascii="var(--jp-code-font-family)" w:hAnsi="var(--jp-code-font-family)"/>
+        </w:rPr>
+        <w:t>mse</w:t>
+      </w:r>
+      <w:proofErr w:type="spellEnd"/>
+      <w:r>
+        <w:rPr>
+          <w:rFonts w:ascii="var(--jp-code-font-family)" w:hAnsi="var(--jp-code-font-family)"/>
+        </w:rPr>
+        <w:t>: 0.11257550796265788</w:t>
+      </w:r>
+    </w:p>
+    <w:p>
+      <w:pPr>
+        <w:pStyle w:val="HTMLPreformatted"/>
+        <w:shd w:val="clear" w:color="auto" w:fill="FFFFFF"/>
+        <w:wordWrap w:val="0"/>
+        <w:rPr>
+          <w:rFonts w:ascii="var(--jp-code-font-family)" w:hAnsi="var(--jp-code-font-family)"/>
+        </w:rPr>
+      </w:pPr>
+      <w:proofErr w:type="spellStart"/>
+      <w:r>
+        <w:rPr>
+          <w:rFonts w:ascii="var(--jp-code-font-family)" w:hAnsi="var(--jp-code-font-family)"/>
+        </w:rPr>
+        <w:t>bic</w:t>
+      </w:r>
+      <w:proofErr w:type="spellEnd"/>
+      <w:r>
+        <w:rPr>
+          <w:rFonts w:ascii="var(--jp-code-font-family)" w:hAnsi="var(--jp-code-font-family)"/>
+        </w:rPr>
+        <w:t>: 4830.44702992389</w:t>
+      </w:r>
+    </w:p>
+    <w:p>
+      <w:pPr>
+        <w:pStyle w:val="HTMLPreformatted"/>
+        <w:shd w:val="clear" w:color="auto" w:fill="FFFFFF"/>
+        <w:wordWrap w:val="0"/>
+        <w:rPr>
+          <w:rFonts w:ascii="var(--jp-code-font-family)" w:hAnsi="var(--jp-code-font-family)"/>
+        </w:rPr>
+      </w:pPr>
+      <w:proofErr w:type="spellStart"/>
+      <w:r>
+        <w:rPr>
+          <w:rFonts w:ascii="var(--jp-code-font-family)" w:hAnsi="var(--jp-code-font-family)"/>
+        </w:rPr>
+        <w:t>logloss</w:t>
+      </w:r>
+      <w:proofErr w:type="spellEnd"/>
+      <w:r>
+        <w:rPr>
+          <w:rFonts w:ascii="var(--jp-code-font-family)" w:hAnsi="var(--jp-code-font-family)"/>
+        </w:rPr>
+        <w:t>: 4.057632589109839</w:t>
+      </w:r>
+    </w:p>
+    <w:p>
+      <w:pPr>
+        <w:pStyle w:val="HTMLPreformatted"/>
+        <w:shd w:val="clear" w:color="auto" w:fill="FFFFFF"/>
+        <w:wordWrap w:val="0"/>
+        <w:rPr>
+          <w:rFonts w:ascii="var(--jp-code-font-family)" w:hAnsi="var(--jp-code-font-family)"/>
+        </w:rPr>
+      </w:pPr>
+    </w:p>
+    <w:p>
+      <w:pPr>
+        <w:pStyle w:val="HTMLPreformatted"/>
+        <w:shd w:val="clear" w:color="auto" w:fill="FFFFFF"/>
+        <w:wordWrap w:val="0"/>
+        <w:rPr>
+          <w:rFonts w:ascii="var(--jp-code-font-family)" w:hAnsi="var(--jp-code-font-family)"/>
+        </w:rPr>
+      </w:pPr>
+    </w:p>
+    <w:p>
+      <w:pPr>
+        <w:pStyle w:val="HTMLPreformatted"/>
+        <w:shd w:val="clear" w:color="auto" w:fill="FFFFFF"/>
+        <w:wordWrap w:val="0"/>
+        <w:rPr>
+          <w:rFonts w:ascii="var(--jp-code-font-family)" w:hAnsi="var(--jp-code-font-family)"/>
+        </w:rPr>
+      </w:pPr>
+      <w:r>
+        <w:rPr>
+          <w:rFonts w:ascii="var(--jp-code-font-family)" w:hAnsi="var(--jp-code-font-family)"/>
+        </w:rPr>
+        <w:t xml:space="preserve">Bayesian Model </w:t>
+      </w:r>
+      <w:proofErr w:type="spellStart"/>
+      <w:r>
+        <w:rPr>
+          <w:rFonts w:ascii="var(--jp-code-font-family)" w:hAnsi="var(--jp-code-font-family)"/>
+        </w:rPr>
+        <w:t>Model</w:t>
+      </w:r>
+      <w:proofErr w:type="spellEnd"/>
+      <w:r>
+        <w:rPr>
+          <w:rFonts w:ascii="var(--jp-code-font-family)" w:hAnsi="var(--jp-code-font-family)"/>
+        </w:rPr>
+        <w:t xml:space="preserve"> 6</w:t>
+      </w:r>
+    </w:p>
     <w:p/>
     <w:sectPr>
       <w:pgSz w:w="11900" w:h="16840"/>

</xml_diff>